<commit_message>
Update participant prerequisites to .NET 8.0 (latest)
</commit_message>
<xml_diff>
--- a/Class Setup/Participant Prerequisites.docx
+++ b/Class Setup/Participant Prerequisites.docx
@@ -547,34 +547,27 @@
           <w:szCs w:val="24"/>
           <w:lang w:val="en-US"/>
         </w:rPr>
-        <w:t>.NET Core</w:t>
-      </w:r>
-      <w:r>
-        <w:rPr>
-          <w:rFonts w:ascii="Garamond" w:hAnsi="Garamond"/>
-          <w:sz w:val="24"/>
-          <w:szCs w:val="24"/>
-          <w:lang w:val="en-US"/>
-        </w:rPr>
-        <w:t xml:space="preserve">: Ensure </w:t>
-      </w:r>
-      <w:r>
-        <w:rPr>
-          <w:rFonts w:ascii="Garamond" w:hAnsi="Garamond"/>
-          <w:sz w:val="24"/>
-          <w:szCs w:val="24"/>
-          <w:lang w:val="en-US"/>
-        </w:rPr>
-        <w:t>the .NET Core SDK is</w:t>
-      </w:r>
-      <w:r>
-        <w:rPr>
-          <w:rFonts w:ascii="Garamond" w:hAnsi="Garamond"/>
-          <w:sz w:val="24"/>
-          <w:szCs w:val="24"/>
-          <w:lang w:val="en-US"/>
-        </w:rPr>
-        <w:t xml:space="preserve"> installed.</w:t>
+        <w:t xml:space="preserve">.NET </w:t>
+      </w:r>
+      <w:r>
+        <w:rPr>
+          <w:rFonts w:ascii="Garamond" w:hAnsi="Garamond"/>
+          <w:b/>
+          <w:bCs/>
+          <w:sz w:val="24"/>
+          <w:szCs w:val="24"/>
+          <w:lang w:val="en-US"/>
+        </w:rPr>
+        <w:t>8.0 (latest)</w:t>
+      </w:r>
+      <w:r>
+        <w:rPr>
+          <w:rFonts w:ascii="Garamond" w:hAnsi="Garamond"/>
+          <w:sz w:val="24"/>
+          <w:szCs w:val="24"/>
+          <w:lang w:val="en-US"/>
+        </w:rPr>
+        <w:t>: Ensure the .NET Core SDK is installed.</w:t>
       </w:r>
     </w:p>
     <w:p>
@@ -812,7 +805,25 @@
           <w:szCs w:val="24"/>
           <w:lang w:val="en-US"/>
         </w:rPr>
-        <w:t>is, please contact your company’s tech support for help.</w:t>
+        <w:t xml:space="preserve">is, please </w:t>
+      </w:r>
+      <w:r>
+        <w:rPr>
+          <w:rFonts w:ascii="Times-Roman" w:hAnsi="Times-Roman" w:cs="Times-Roman"/>
+          <w:sz w:val="24"/>
+          <w:szCs w:val="24"/>
+          <w:lang w:val="en-US"/>
+        </w:rPr>
+        <w:t>get in touch with</w:t>
+      </w:r>
+      <w:r>
+        <w:rPr>
+          <w:rFonts w:ascii="Garamond" w:hAnsi="Garamond"/>
+          <w:sz w:val="24"/>
+          <w:szCs w:val="24"/>
+          <w:lang w:val="en-US"/>
+        </w:rPr>
+        <w:t xml:space="preserve"> your company’s tech support for help.</w:t>
       </w:r>
     </w:p>
     <w:p>
@@ -1324,25 +1335,7 @@
           <w:szCs w:val="24"/>
           <w:lang w:val="en-US"/>
         </w:rPr>
-        <w:t xml:space="preserve">Ensure you </w:t>
-      </w:r>
-      <w:r>
-        <w:rPr>
-          <w:rFonts w:ascii="Garamond" w:hAnsi="Garamond"/>
-          <w:sz w:val="24"/>
-          <w:szCs w:val="24"/>
-          <w:lang w:val="en-US"/>
-        </w:rPr>
-        <w:t>can access</w:t>
-      </w:r>
-      <w:r>
-        <w:rPr>
-          <w:rFonts w:ascii="Garamond" w:hAnsi="Garamond"/>
-          <w:sz w:val="24"/>
-          <w:szCs w:val="24"/>
-          <w:lang w:val="en-US"/>
-        </w:rPr>
-        <w:t xml:space="preserve"> any pre-course communication channels (e.g., Slack, email) where additional instructions or resources may be provided.</w:t>
+        <w:t>Ensure you can access any pre-course communication channels (e.g., Slack, email) where additional instructions or resources may be provided.</w:t>
       </w:r>
     </w:p>
     <w:p>
@@ -5895,6 +5888,7 @@
   <w:style w:type="character" w:default="1" w:styleId="DefaultParagraphFont">
     <w:name w:val="Default Paragraph Font"/>
     <w:uiPriority w:val="1"/>
+    <w:semiHidden/>
     <w:unhideWhenUsed/>
   </w:style>
   <w:style w:type="table" w:default="1" w:styleId="TableNormal">

</xml_diff>